<commit_message>
Fix Lab01 and add Lab02
</commit_message>
<xml_diff>
--- a/Lab01/Домашнее задание №1.docx
+++ b/Lab01/Домашнее задание №1.docx
@@ -193,23 +193,7 @@
           <w:sz w:val="24"/>
           <w:szCs w:val="24"/>
         </w:rPr>
-        <w:t>Вариант 1</w:t>
-      </w:r>
-      <w:r>
-        <w:rPr>
-          <w:rFonts w:ascii="Times New Roman" w:hAnsi="Times New Roman" w:cs="Times New Roman"/>
-          <w:sz w:val="24"/>
-          <w:szCs w:val="24"/>
-        </w:rPr>
-        <w:t>0</w:t>
-      </w:r>
-      <w:r>
-        <w:rPr>
-          <w:rFonts w:ascii="Times New Roman" w:hAnsi="Times New Roman" w:cs="Times New Roman"/>
-          <w:sz w:val="24"/>
-          <w:szCs w:val="24"/>
-        </w:rPr>
-        <w:t xml:space="preserve"> </w:t>
+        <w:t xml:space="preserve">Вариант 10 </w:t>
       </w:r>
     </w:p>
     <w:p>
@@ -314,15 +298,7 @@
           <w:sz w:val="24"/>
           <w:szCs w:val="24"/>
         </w:rPr>
-        <w:t xml:space="preserve">Студент: </w:t>
-      </w:r>
-      <w:r>
-        <w:rPr>
-          <w:rFonts w:ascii="Times New Roman" w:hAnsi="Times New Roman" w:cs="Times New Roman"/>
-          <w:sz w:val="24"/>
-          <w:szCs w:val="24"/>
-        </w:rPr>
-        <w:t>Феоктистов Владислав</w:t>
+        <w:t>Студент: Феоктистов Владислав</w:t>
       </w:r>
     </w:p>
     <w:p>
@@ -340,39 +316,7 @@
           <w:sz w:val="24"/>
           <w:szCs w:val="24"/>
         </w:rPr>
-        <w:t>Группа: НПМбд-0</w:t>
-      </w:r>
-      <w:r>
-        <w:rPr>
-          <w:rFonts w:ascii="Times New Roman" w:hAnsi="Times New Roman" w:cs="Times New Roman"/>
-          <w:sz w:val="24"/>
-          <w:szCs w:val="24"/>
-        </w:rPr>
-        <w:t>1</w:t>
-      </w:r>
-      <w:r>
-        <w:rPr>
-          <w:rFonts w:ascii="Times New Roman" w:hAnsi="Times New Roman" w:cs="Times New Roman"/>
-          <w:sz w:val="24"/>
-          <w:szCs w:val="24"/>
-        </w:rPr>
-        <w:t>-1</w:t>
-      </w:r>
-      <w:r>
-        <w:rPr>
-          <w:rFonts w:ascii="Times New Roman" w:hAnsi="Times New Roman" w:cs="Times New Roman"/>
-          <w:sz w:val="24"/>
-          <w:szCs w:val="24"/>
-        </w:rPr>
-        <w:t>9б</w:t>
-      </w:r>
-      <w:r>
-        <w:rPr>
-          <w:rFonts w:ascii="Times New Roman" w:hAnsi="Times New Roman" w:cs="Times New Roman"/>
-          <w:sz w:val="24"/>
-          <w:szCs w:val="24"/>
-        </w:rPr>
-        <w:t xml:space="preserve"> </w:t>
+        <w:t xml:space="preserve">Группа: НПМбд-01-19б </w:t>
       </w:r>
     </w:p>
     <w:p>
@@ -390,23 +334,7 @@
           <w:sz w:val="24"/>
           <w:szCs w:val="24"/>
         </w:rPr>
-        <w:t>№ c/б: 1032</w:t>
-      </w:r>
-      <w:r>
-        <w:rPr>
-          <w:rFonts w:ascii="Times New Roman" w:hAnsi="Times New Roman" w:cs="Times New Roman"/>
-          <w:sz w:val="24"/>
-          <w:szCs w:val="24"/>
-        </w:rPr>
-        <w:t>192939</w:t>
-      </w:r>
-      <w:r>
-        <w:rPr>
-          <w:rFonts w:ascii="Times New Roman" w:hAnsi="Times New Roman" w:cs="Times New Roman"/>
-          <w:sz w:val="24"/>
-          <w:szCs w:val="24"/>
-        </w:rPr>
-        <w:t xml:space="preserve"> </w:t>
+        <w:t xml:space="preserve">№ c/б: 1032192939 </w:t>
       </w:r>
     </w:p>
     <w:p>
@@ -547,15 +475,23 @@
           <w:sz w:val="24"/>
           <w:szCs w:val="24"/>
         </w:rPr>
-        <w:t>2021 г</w:t>
-      </w:r>
-      <w:r>
-        <w:rPr>
-          <w:rFonts w:ascii="Times New Roman" w:hAnsi="Times New Roman" w:cs="Times New Roman"/>
-          <w:sz w:val="24"/>
-          <w:szCs w:val="24"/>
-        </w:rPr>
-        <w:t>.</w:t>
+        <w:t>202</w:t>
+      </w:r>
+      <w:r>
+        <w:rPr>
+          <w:rFonts w:ascii="Times New Roman" w:hAnsi="Times New Roman" w:cs="Times New Roman"/>
+          <w:sz w:val="24"/>
+          <w:szCs w:val="24"/>
+        </w:rPr>
+        <w:t>2</w:t>
+      </w:r>
+      <w:r>
+        <w:rPr>
+          <w:rFonts w:ascii="Times New Roman" w:hAnsi="Times New Roman" w:cs="Times New Roman"/>
+          <w:sz w:val="24"/>
+          <w:szCs w:val="24"/>
+        </w:rPr>
+        <w:t xml:space="preserve"> г.</w:t>
       </w:r>
     </w:p>
     <w:p>
@@ -1824,15 +1760,7 @@
           <w:sz w:val="24"/>
           <w:szCs w:val="24"/>
         </w:rPr>
-        <w:t>зависимая переменная</w:t>
-      </w:r>
-      <w:r>
-        <w:rPr>
-          <w:rFonts w:ascii="Times New Roman" w:hAnsi="Times New Roman" w:cs="Times New Roman"/>
-          <w:sz w:val="24"/>
-          <w:szCs w:val="24"/>
-        </w:rPr>
-        <w:t xml:space="preserve"> </w:t>
+        <w:t xml:space="preserve">зависимая переменная </w:t>
       </w:r>
       <w:r>
         <w:rPr>
@@ -1848,25 +1776,7 @@
           <w:sz w:val="24"/>
           <w:szCs w:val="24"/>
         </w:rPr>
-        <w:t xml:space="preserve"> сильнее всего связана с независимыми переменными «Общ. </w:t>
-      </w:r>
-      <w:proofErr w:type="spellStart"/>
-      <w:r>
-        <w:rPr>
-          <w:rFonts w:ascii="Times New Roman" w:hAnsi="Times New Roman" w:cs="Times New Roman"/>
-          <w:sz w:val="24"/>
-          <w:szCs w:val="24"/>
-        </w:rPr>
-        <w:t>площ</w:t>
-      </w:r>
-      <w:proofErr w:type="spellEnd"/>
-      <w:r>
-        <w:rPr>
-          <w:rFonts w:ascii="Times New Roman" w:hAnsi="Times New Roman" w:cs="Times New Roman"/>
-          <w:sz w:val="24"/>
-          <w:szCs w:val="24"/>
-        </w:rPr>
-        <w:t xml:space="preserve">.» </w:t>
+        <w:t xml:space="preserve"> сильнее всего связана с независимыми переменными «Общ. площ.» </w:t>
       </w:r>
       <w:r>
         <w:rPr>
@@ -1916,15 +1826,7 @@
                 <w:sz w:val="24"/>
                 <w:szCs w:val="24"/>
               </w:rPr>
-              <m:t>,</m:t>
-            </m:r>
-            <m:r>
-              <w:rPr>
-                <w:rFonts w:ascii="Cambria Math" w:hAnsi="Cambria Math" w:cs="Times New Roman"/>
-                <w:sz w:val="24"/>
-                <w:szCs w:val="24"/>
-              </w:rPr>
-              <m:t>X1</m:t>
+              <m:t>,X1</m:t>
             </m:r>
           </m:sub>
         </m:sSub>
@@ -1934,15 +1836,7 @@
             <w:sz w:val="24"/>
             <w:szCs w:val="24"/>
           </w:rPr>
-          <m:t>=0</m:t>
-        </m:r>
-        <m:r>
-          <w:rPr>
-            <w:rFonts w:ascii="Cambria Math" w:hAnsi="Cambria Math" w:cs="Times New Roman"/>
-            <w:sz w:val="24"/>
-            <w:szCs w:val="24"/>
-          </w:rPr>
-          <m:t>,840</m:t>
+          <m:t>=0,840</m:t>
         </m:r>
       </m:oMath>
       <w:r>
@@ -1959,25 +1853,7 @@
           <w:sz w:val="24"/>
           <w:szCs w:val="24"/>
         </w:rPr>
-        <w:t>«</w:t>
-      </w:r>
-      <w:proofErr w:type="spellStart"/>
-      <w:r>
-        <w:rPr>
-          <w:rFonts w:ascii="Times New Roman" w:hAnsi="Times New Roman" w:cs="Times New Roman"/>
-          <w:sz w:val="24"/>
-          <w:szCs w:val="24"/>
-        </w:rPr>
-        <w:t>Колич</w:t>
-      </w:r>
-      <w:proofErr w:type="spellEnd"/>
-      <w:r>
-        <w:rPr>
-          <w:rFonts w:ascii="Times New Roman" w:hAnsi="Times New Roman" w:cs="Times New Roman"/>
-          <w:sz w:val="24"/>
-          <w:szCs w:val="24"/>
-        </w:rPr>
-        <w:t>. комнат»</w:t>
+        <w:t>«Колич. комнат»</w:t>
       </w:r>
       <w:r>
         <w:rPr>
@@ -2035,23 +1911,7 @@
                 <w:sz w:val="24"/>
                 <w:szCs w:val="24"/>
               </w:rPr>
-              <m:t>,</m:t>
-            </m:r>
-            <m:r>
-              <w:rPr>
-                <w:rFonts w:ascii="Cambria Math" w:hAnsi="Cambria Math" w:cs="Times New Roman"/>
-                <w:sz w:val="24"/>
-                <w:szCs w:val="24"/>
-              </w:rPr>
-              <m:t>X</m:t>
-            </m:r>
-            <m:r>
-              <w:rPr>
-                <w:rFonts w:ascii="Cambria Math" w:hAnsi="Cambria Math" w:cs="Times New Roman"/>
-                <w:sz w:val="24"/>
-                <w:szCs w:val="24"/>
-              </w:rPr>
-              <m:t>7</m:t>
+              <m:t>,X7</m:t>
             </m:r>
           </m:sub>
         </m:sSub>
@@ -2061,23 +1921,7 @@
             <w:sz w:val="24"/>
             <w:szCs w:val="24"/>
           </w:rPr>
-          <m:t>=0</m:t>
-        </m:r>
-        <m:r>
-          <w:rPr>
-            <w:rFonts w:ascii="Cambria Math" w:hAnsi="Cambria Math" w:cs="Times New Roman"/>
-            <w:sz w:val="24"/>
-            <w:szCs w:val="24"/>
-          </w:rPr>
-          <m:t>,</m:t>
-        </m:r>
-        <m:r>
-          <w:rPr>
-            <w:rFonts w:ascii="Cambria Math" w:hAnsi="Cambria Math" w:cs="Times New Roman"/>
-            <w:sz w:val="24"/>
-            <w:szCs w:val="24"/>
-          </w:rPr>
-          <m:t>723</m:t>
+          <m:t>=0,723</m:t>
         </m:r>
       </m:oMath>
       <w:r>
@@ -2102,25 +1946,7 @@
           <w:sz w:val="24"/>
           <w:szCs w:val="24"/>
         </w:rPr>
-        <w:t xml:space="preserve">«Жил. </w:t>
-      </w:r>
-      <w:proofErr w:type="spellStart"/>
-      <w:r>
-        <w:rPr>
-          <w:rFonts w:ascii="Times New Roman" w:hAnsi="Times New Roman" w:cs="Times New Roman"/>
-          <w:sz w:val="24"/>
-          <w:szCs w:val="24"/>
-        </w:rPr>
-        <w:t>площ</w:t>
-      </w:r>
-      <w:proofErr w:type="spellEnd"/>
-      <w:r>
-        <w:rPr>
-          <w:rFonts w:ascii="Times New Roman" w:hAnsi="Times New Roman" w:cs="Times New Roman"/>
-          <w:sz w:val="24"/>
-          <w:szCs w:val="24"/>
-        </w:rPr>
-        <w:t>»</w:t>
+        <w:t>«Жил. площ»</w:t>
       </w:r>
       <w:r>
         <w:rPr>
@@ -2178,23 +2004,7 @@
                 <w:sz w:val="24"/>
                 <w:szCs w:val="24"/>
               </w:rPr>
-              <m:t>,</m:t>
-            </m:r>
-            <m:r>
-              <w:rPr>
-                <w:rFonts w:ascii="Cambria Math" w:hAnsi="Cambria Math" w:cs="Times New Roman"/>
-                <w:sz w:val="24"/>
-                <w:szCs w:val="24"/>
-              </w:rPr>
-              <m:t>X</m:t>
-            </m:r>
-            <m:r>
-              <w:rPr>
-                <w:rFonts w:ascii="Cambria Math" w:hAnsi="Cambria Math" w:cs="Times New Roman"/>
-                <w:sz w:val="24"/>
-                <w:szCs w:val="24"/>
-              </w:rPr>
-              <m:t>3</m:t>
+              <m:t>,X3</m:t>
             </m:r>
           </m:sub>
         </m:sSub>
@@ -2204,23 +2014,7 @@
             <w:sz w:val="24"/>
             <w:szCs w:val="24"/>
           </w:rPr>
-          <m:t>=0</m:t>
-        </m:r>
-        <m:r>
-          <w:rPr>
-            <w:rFonts w:ascii="Cambria Math" w:hAnsi="Cambria Math" w:cs="Times New Roman"/>
-            <w:sz w:val="24"/>
-            <w:szCs w:val="24"/>
-          </w:rPr>
-          <m:t>,</m:t>
-        </m:r>
-        <m:r>
-          <w:rPr>
-            <w:rFonts w:ascii="Cambria Math" w:hAnsi="Cambria Math" w:cs="Times New Roman"/>
-            <w:sz w:val="24"/>
-            <w:szCs w:val="24"/>
-          </w:rPr>
-          <m:t>670</m:t>
+          <m:t>=0,670</m:t>
         </m:r>
       </m:oMath>
       <w:r>
@@ -2237,25 +2031,7 @@
           <w:sz w:val="24"/>
           <w:szCs w:val="24"/>
         </w:rPr>
-        <w:t xml:space="preserve"> и «</w:t>
-      </w:r>
-      <w:proofErr w:type="spellStart"/>
-      <w:r>
-        <w:rPr>
-          <w:rFonts w:ascii="Times New Roman" w:hAnsi="Times New Roman" w:cs="Times New Roman"/>
-          <w:sz w:val="24"/>
-          <w:szCs w:val="24"/>
-        </w:rPr>
-        <w:t>Площ</w:t>
-      </w:r>
-      <w:proofErr w:type="spellEnd"/>
-      <w:r>
-        <w:rPr>
-          <w:rFonts w:ascii="Times New Roman" w:hAnsi="Times New Roman" w:cs="Times New Roman"/>
-          <w:sz w:val="24"/>
-          <w:szCs w:val="24"/>
-        </w:rPr>
-        <w:t>. кухни»</w:t>
+        <w:t xml:space="preserve"> и «Площ. кухни»</w:t>
       </w:r>
       <w:r>
         <w:rPr>
@@ -2313,23 +2089,7 @@
                 <w:sz w:val="24"/>
                 <w:szCs w:val="24"/>
               </w:rPr>
-              <m:t>,</m:t>
-            </m:r>
-            <m:r>
-              <w:rPr>
-                <w:rFonts w:ascii="Cambria Math" w:hAnsi="Cambria Math" w:cs="Times New Roman"/>
-                <w:sz w:val="24"/>
-                <w:szCs w:val="24"/>
-              </w:rPr>
-              <m:t>X</m:t>
-            </m:r>
-            <m:r>
-              <w:rPr>
-                <w:rFonts w:ascii="Cambria Math" w:hAnsi="Cambria Math" w:cs="Times New Roman"/>
-                <w:sz w:val="24"/>
-                <w:szCs w:val="24"/>
-              </w:rPr>
-              <m:t>2</m:t>
+              <m:t>,X2</m:t>
             </m:r>
           </m:sub>
         </m:sSub>
@@ -2339,23 +2099,7 @@
             <w:sz w:val="24"/>
             <w:szCs w:val="24"/>
           </w:rPr>
-          <m:t>=0</m:t>
-        </m:r>
-        <m:r>
-          <w:rPr>
-            <w:rFonts w:ascii="Cambria Math" w:hAnsi="Cambria Math" w:cs="Times New Roman"/>
-            <w:sz w:val="24"/>
-            <w:szCs w:val="24"/>
-          </w:rPr>
-          <m:t>,</m:t>
-        </m:r>
-        <m:r>
-          <w:rPr>
-            <w:rFonts w:ascii="Cambria Math" w:hAnsi="Cambria Math" w:cs="Times New Roman"/>
-            <w:sz w:val="24"/>
-            <w:szCs w:val="24"/>
-          </w:rPr>
-          <m:t>589</m:t>
+          <m:t>=0,589</m:t>
         </m:r>
       </m:oMath>
       <w:r>
@@ -2388,41 +2132,7 @@
           <w:sz w:val="24"/>
           <w:szCs w:val="24"/>
         </w:rPr>
-        <w:t>переменная «</w:t>
-      </w:r>
-      <w:r>
-        <w:rPr>
-          <w:rFonts w:ascii="Times New Roman" w:hAnsi="Times New Roman" w:cs="Times New Roman"/>
-          <w:sz w:val="24"/>
-          <w:szCs w:val="24"/>
-        </w:rPr>
-        <w:t xml:space="preserve">Общ. </w:t>
-      </w:r>
-      <w:proofErr w:type="spellStart"/>
-      <w:r>
-        <w:rPr>
-          <w:rFonts w:ascii="Times New Roman" w:hAnsi="Times New Roman" w:cs="Times New Roman"/>
-          <w:sz w:val="24"/>
-          <w:szCs w:val="24"/>
-        </w:rPr>
-        <w:t>площ</w:t>
-      </w:r>
-      <w:proofErr w:type="spellEnd"/>
-      <w:r>
-        <w:rPr>
-          <w:rFonts w:ascii="Times New Roman" w:hAnsi="Times New Roman" w:cs="Times New Roman"/>
-          <w:sz w:val="24"/>
-          <w:szCs w:val="24"/>
-        </w:rPr>
-        <w:t>.</w:t>
-      </w:r>
-      <w:r>
-        <w:rPr>
-          <w:rFonts w:ascii="Times New Roman" w:hAnsi="Times New Roman" w:cs="Times New Roman"/>
-          <w:sz w:val="24"/>
-          <w:szCs w:val="24"/>
-        </w:rPr>
-        <w:t>»</w:t>
+        <w:t>переменная «Общ. площ.»</w:t>
       </w:r>
       <w:r>
         <w:rPr>
@@ -2438,33 +2148,7 @@
           <w:sz w:val="24"/>
           <w:szCs w:val="24"/>
         </w:rPr>
-        <w:t xml:space="preserve">сильно коррелирует с переменными </w:t>
-      </w:r>
-      <w:r>
-        <w:rPr>
-          <w:rFonts w:ascii="Times New Roman" w:hAnsi="Times New Roman" w:cs="Times New Roman"/>
-          <w:sz w:val="24"/>
-          <w:szCs w:val="24"/>
-        </w:rPr>
-        <w:t xml:space="preserve">«Жил. </w:t>
-      </w:r>
-      <w:proofErr w:type="spellStart"/>
-      <w:r>
-        <w:rPr>
-          <w:rFonts w:ascii="Times New Roman" w:hAnsi="Times New Roman" w:cs="Times New Roman"/>
-          <w:sz w:val="24"/>
-          <w:szCs w:val="24"/>
-        </w:rPr>
-        <w:t>площ</w:t>
-      </w:r>
-      <w:proofErr w:type="spellEnd"/>
-      <w:r>
-        <w:rPr>
-          <w:rFonts w:ascii="Times New Roman" w:hAnsi="Times New Roman" w:cs="Times New Roman"/>
-          <w:sz w:val="24"/>
-          <w:szCs w:val="24"/>
-        </w:rPr>
-        <w:t>»</w:t>
+        <w:t>сильно коррелирует с переменными «Жил. площ»</w:t>
       </w:r>
       <w:r>
         <w:rPr>
@@ -2522,15 +2206,7 @@
                 <w:sz w:val="24"/>
                 <w:szCs w:val="24"/>
               </w:rPr>
-              <m:t>,</m:t>
-            </m:r>
-            <m:r>
-              <w:rPr>
-                <w:rFonts w:ascii="Cambria Math" w:hAnsi="Cambria Math" w:cs="Times New Roman"/>
-                <w:sz w:val="24"/>
-                <w:szCs w:val="24"/>
-              </w:rPr>
-              <m:t>X3</m:t>
+              <m:t>,X3</m:t>
             </m:r>
           </m:sub>
         </m:sSub>
@@ -2540,23 +2216,7 @@
             <w:sz w:val="24"/>
             <w:szCs w:val="24"/>
           </w:rPr>
-          <m:t>=0</m:t>
-        </m:r>
-        <m:r>
-          <w:rPr>
-            <w:rFonts w:ascii="Cambria Math" w:hAnsi="Cambria Math" w:cs="Times New Roman"/>
-            <w:sz w:val="24"/>
-            <w:szCs w:val="24"/>
-          </w:rPr>
-          <m:t>,</m:t>
-        </m:r>
-        <m:r>
-          <w:rPr>
-            <w:rFonts w:ascii="Cambria Math" w:hAnsi="Cambria Math" w:cs="Times New Roman"/>
-            <w:sz w:val="24"/>
-            <w:szCs w:val="24"/>
-          </w:rPr>
-          <m:t>858</m:t>
+          <m:t>=0,858</m:t>
         </m:r>
       </m:oMath>
       <w:r>
@@ -2581,25 +2241,7 @@
           <w:sz w:val="24"/>
           <w:szCs w:val="24"/>
         </w:rPr>
-        <w:t>«</w:t>
-      </w:r>
-      <w:proofErr w:type="spellStart"/>
-      <w:r>
-        <w:rPr>
-          <w:rFonts w:ascii="Times New Roman" w:hAnsi="Times New Roman" w:cs="Times New Roman"/>
-          <w:sz w:val="24"/>
-          <w:szCs w:val="24"/>
-        </w:rPr>
-        <w:t>Колич</w:t>
-      </w:r>
-      <w:proofErr w:type="spellEnd"/>
-      <w:r>
-        <w:rPr>
-          <w:rFonts w:ascii="Times New Roman" w:hAnsi="Times New Roman" w:cs="Times New Roman"/>
-          <w:sz w:val="24"/>
-          <w:szCs w:val="24"/>
-        </w:rPr>
-        <w:t>. комнат»</w:t>
+        <w:t>«Колич. комнат»</w:t>
       </w:r>
       <w:r>
         <w:rPr>
@@ -2657,15 +2299,7 @@
                 <w:sz w:val="24"/>
                 <w:szCs w:val="24"/>
               </w:rPr>
-              <m:t>,</m:t>
-            </m:r>
-            <m:r>
-              <w:rPr>
-                <w:rFonts w:ascii="Cambria Math" w:hAnsi="Cambria Math" w:cs="Times New Roman"/>
-                <w:sz w:val="24"/>
-                <w:szCs w:val="24"/>
-              </w:rPr>
-              <m:t>X7</m:t>
+              <m:t>,X7</m:t>
             </m:r>
           </m:sub>
         </m:sSub>
@@ -2675,23 +2309,7 @@
             <w:sz w:val="24"/>
             <w:szCs w:val="24"/>
           </w:rPr>
-          <m:t>=0</m:t>
-        </m:r>
-        <m:r>
-          <w:rPr>
-            <w:rFonts w:ascii="Cambria Math" w:hAnsi="Cambria Math" w:cs="Times New Roman"/>
-            <w:sz w:val="24"/>
-            <w:szCs w:val="24"/>
-          </w:rPr>
-          <m:t>,</m:t>
-        </m:r>
-        <m:r>
-          <w:rPr>
-            <w:rFonts w:ascii="Cambria Math" w:hAnsi="Cambria Math" w:cs="Times New Roman"/>
-            <w:sz w:val="24"/>
-            <w:szCs w:val="24"/>
-          </w:rPr>
-          <m:t>868</m:t>
+          <m:t>=0,868</m:t>
         </m:r>
       </m:oMath>
       <w:r>
@@ -2717,91 +2335,182 @@
           <w:szCs w:val="24"/>
         </w:rPr>
         <w:lastRenderedPageBreak/>
-        <w:t xml:space="preserve">свидетельствует о наличии </w:t>
-      </w:r>
-      <w:proofErr w:type="spellStart"/>
-      <w:r>
-        <w:rPr>
-          <w:rFonts w:ascii="Times New Roman" w:hAnsi="Times New Roman" w:cs="Times New Roman"/>
-          <w:sz w:val="24"/>
-          <w:szCs w:val="24"/>
-        </w:rPr>
-        <w:t>мультиколлинеарности</w:t>
-      </w:r>
-      <w:proofErr w:type="spellEnd"/>
-      <w:r>
-        <w:rPr>
-          <w:rFonts w:ascii="Times New Roman" w:hAnsi="Times New Roman" w:cs="Times New Roman"/>
-          <w:sz w:val="24"/>
-          <w:szCs w:val="24"/>
-        </w:rPr>
-        <w:t xml:space="preserve">. </w:t>
-      </w:r>
-      <w:r>
-        <w:rPr>
-          <w:rFonts w:ascii="Times New Roman" w:hAnsi="Times New Roman" w:cs="Times New Roman"/>
-          <w:sz w:val="24"/>
-          <w:szCs w:val="24"/>
-        </w:rPr>
-        <w:t xml:space="preserve"> Поэтому, т.к. зависимая </w:t>
-      </w:r>
-      <w:r>
-        <w:rPr>
-          <w:rFonts w:ascii="Times New Roman" w:hAnsi="Times New Roman" w:cs="Times New Roman"/>
-          <w:sz w:val="24"/>
-          <w:szCs w:val="24"/>
-        </w:rPr>
-        <w:t>переменная «</w:t>
-      </w:r>
-      <w:r>
-        <w:rPr>
-          <w:rFonts w:ascii="Times New Roman" w:hAnsi="Times New Roman" w:cs="Times New Roman"/>
-          <w:sz w:val="24"/>
-          <w:szCs w:val="24"/>
-        </w:rPr>
-        <w:t>Цена</w:t>
-      </w:r>
-      <w:r>
-        <w:rPr>
-          <w:rFonts w:ascii="Times New Roman" w:hAnsi="Times New Roman" w:cs="Times New Roman"/>
-          <w:sz w:val="24"/>
-          <w:szCs w:val="24"/>
-        </w:rPr>
-        <w:t>»</w:t>
-      </w:r>
-      <w:r>
-        <w:rPr>
-          <w:rFonts w:ascii="Times New Roman" w:hAnsi="Times New Roman" w:cs="Times New Roman"/>
-          <w:sz w:val="24"/>
-          <w:szCs w:val="24"/>
-        </w:rPr>
-        <w:t xml:space="preserve"> сильнее зависит от независимой переменной </w:t>
-      </w:r>
-      <w:r>
-        <w:rPr>
-          <w:rFonts w:ascii="Times New Roman" w:hAnsi="Times New Roman" w:cs="Times New Roman"/>
-          <w:sz w:val="24"/>
-          <w:szCs w:val="24"/>
-        </w:rPr>
-        <w:t xml:space="preserve">«Общ. </w:t>
-      </w:r>
-      <w:proofErr w:type="spellStart"/>
-      <w:r>
-        <w:rPr>
-          <w:rFonts w:ascii="Times New Roman" w:hAnsi="Times New Roman" w:cs="Times New Roman"/>
-          <w:sz w:val="24"/>
-          <w:szCs w:val="24"/>
-        </w:rPr>
-        <w:t>площ</w:t>
-      </w:r>
-      <w:proofErr w:type="spellEnd"/>
-      <w:r>
-        <w:rPr>
-          <w:rFonts w:ascii="Times New Roman" w:hAnsi="Times New Roman" w:cs="Times New Roman"/>
-          <w:sz w:val="24"/>
-          <w:szCs w:val="24"/>
-        </w:rPr>
-        <w:t>.»</w:t>
+        <w:t xml:space="preserve">свидетельствует о наличии мультиколлинеарности. </w:t>
+      </w:r>
+      <w:r>
+        <w:rPr>
+          <w:rFonts w:ascii="Times New Roman" w:hAnsi="Times New Roman" w:cs="Times New Roman"/>
+          <w:sz w:val="24"/>
+          <w:szCs w:val="24"/>
+        </w:rPr>
+        <w:t xml:space="preserve"> Поэтому, т.к. зависимая переменная «Цена» сильнее зависит от независимой переменной «Общ. площ.», </w:t>
+      </w:r>
+      <w:r>
+        <w:rPr>
+          <w:rFonts w:ascii="Times New Roman" w:hAnsi="Times New Roman" w:cs="Times New Roman"/>
+          <w:sz w:val="24"/>
+          <w:szCs w:val="24"/>
+        </w:rPr>
+        <w:t>то переменные «Жил. площ» и «Колич. комнат» нужно будет исключить.</w:t>
+      </w:r>
+    </w:p>
+    <w:p>
+      <w:pPr>
+        <w:pStyle w:val="a3"/>
+        <w:jc w:val="both"/>
+        <w:rPr>
+          <w:rFonts w:ascii="Times New Roman" w:hAnsi="Times New Roman" w:cs="Times New Roman"/>
+          <w:sz w:val="24"/>
+          <w:szCs w:val="24"/>
+        </w:rPr>
+      </w:pPr>
+    </w:p>
+    <w:p>
+      <w:pPr>
+        <w:pStyle w:val="a3"/>
+        <w:jc w:val="both"/>
+        <w:rPr>
+          <w:rFonts w:ascii="Times New Roman" w:hAnsi="Times New Roman" w:cs="Times New Roman"/>
+          <w:sz w:val="24"/>
+          <w:szCs w:val="24"/>
+        </w:rPr>
+      </w:pPr>
+      <w:r>
+        <w:rPr>
+          <w:rFonts w:ascii="Times New Roman" w:hAnsi="Times New Roman" w:cs="Times New Roman"/>
+          <w:sz w:val="24"/>
+          <w:szCs w:val="24"/>
+        </w:rPr>
+        <w:t xml:space="preserve">Стоит заметить, что независимая переменная «Этаж» не имеет значимой корреляции на уровне </w:t>
+      </w:r>
+      <w:r>
+        <w:rPr>
+          <w:rFonts w:ascii="Times New Roman" w:hAnsi="Times New Roman" w:cs="Times New Roman"/>
+          <w:sz w:val="24"/>
+          <w:szCs w:val="24"/>
+        </w:rPr>
+        <w:t xml:space="preserve">0,01 </w:t>
+      </w:r>
+      <w:r>
+        <w:rPr>
+          <w:rFonts w:ascii="Times New Roman" w:hAnsi="Times New Roman" w:cs="Times New Roman"/>
+          <w:sz w:val="24"/>
+          <w:szCs w:val="24"/>
+        </w:rPr>
+        <w:t xml:space="preserve">и </w:t>
+      </w:r>
+      <w:r>
+        <w:rPr>
+          <w:rFonts w:ascii="Times New Roman" w:hAnsi="Times New Roman" w:cs="Times New Roman"/>
+          <w:sz w:val="24"/>
+          <w:szCs w:val="24"/>
+        </w:rPr>
+        <w:t xml:space="preserve">0,05 </w:t>
+      </w:r>
+      <w:r>
+        <w:rPr>
+          <w:rFonts w:ascii="Times New Roman" w:hAnsi="Times New Roman" w:cs="Times New Roman"/>
+          <w:sz w:val="24"/>
+          <w:szCs w:val="24"/>
+        </w:rPr>
+        <w:t>ни для одной из других переменных, в том числе и зависимой. Следовательно, эту переменную тоже можно исключить.</w:t>
+      </w:r>
+    </w:p>
+    <w:p>
+      <w:pPr>
+        <w:pStyle w:val="a3"/>
+        <w:jc w:val="both"/>
+        <w:rPr>
+          <w:rFonts w:ascii="Times New Roman" w:hAnsi="Times New Roman" w:cs="Times New Roman"/>
+          <w:sz w:val="24"/>
+          <w:szCs w:val="24"/>
+        </w:rPr>
+      </w:pPr>
+    </w:p>
+    <w:p>
+      <w:pPr>
+        <w:pStyle w:val="a3"/>
+        <w:jc w:val="both"/>
+        <w:rPr>
+          <w:rFonts w:ascii="Times New Roman" w:hAnsi="Times New Roman" w:cs="Times New Roman"/>
+          <w:sz w:val="24"/>
+          <w:szCs w:val="24"/>
+        </w:rPr>
+      </w:pPr>
+      <w:r>
+        <w:rPr>
+          <w:rFonts w:ascii="Times New Roman" w:hAnsi="Times New Roman" w:cs="Times New Roman"/>
+          <w:sz w:val="24"/>
+          <w:szCs w:val="24"/>
+        </w:rPr>
+        <w:t xml:space="preserve">В итоге, воспользовавшись методом исключения, приходим к выводу, что целесообразно построить </w:t>
+      </w:r>
+      <w:r>
+        <w:rPr>
+          <w:rFonts w:ascii="Times New Roman" w:hAnsi="Times New Roman" w:cs="Times New Roman"/>
+          <w:sz w:val="24"/>
+          <w:szCs w:val="24"/>
+        </w:rPr>
+        <w:t>много</w:t>
+      </w:r>
+      <w:r>
+        <w:rPr>
+          <w:rFonts w:ascii="Times New Roman" w:hAnsi="Times New Roman" w:cs="Times New Roman"/>
+          <w:sz w:val="24"/>
+          <w:szCs w:val="24"/>
+        </w:rPr>
+        <w:t>факторное регрессионное уравнение от переменных</w:t>
+      </w:r>
+      <w:r>
+        <w:rPr>
+          <w:rFonts w:ascii="Times New Roman" w:hAnsi="Times New Roman" w:cs="Times New Roman"/>
+          <w:sz w:val="24"/>
+          <w:szCs w:val="24"/>
+        </w:rPr>
+        <w:t>:</w:t>
+      </w:r>
+      <w:r>
+        <w:rPr>
+          <w:rFonts w:ascii="Times New Roman" w:hAnsi="Times New Roman" w:cs="Times New Roman"/>
+          <w:sz w:val="24"/>
+          <w:szCs w:val="24"/>
+        </w:rPr>
+        <w:t xml:space="preserve"> </w:t>
+      </w:r>
+    </w:p>
+    <w:p>
+      <w:pPr>
+        <w:pStyle w:val="a3"/>
+        <w:jc w:val="both"/>
+        <w:rPr>
+          <w:rFonts w:ascii="Times New Roman" w:hAnsi="Times New Roman" w:cs="Times New Roman"/>
+          <w:sz w:val="24"/>
+          <w:szCs w:val="24"/>
+        </w:rPr>
+      </w:pPr>
+      <w:r>
+        <w:rPr>
+          <w:rFonts w:ascii="Times New Roman" w:hAnsi="Times New Roman" w:cs="Times New Roman"/>
+          <w:sz w:val="24"/>
+          <w:szCs w:val="24"/>
+        </w:rPr>
+        <w:t>«</w:t>
+      </w:r>
+      <w:r>
+        <w:rPr>
+          <w:rFonts w:ascii="Times New Roman" w:hAnsi="Times New Roman" w:cs="Times New Roman"/>
+          <w:sz w:val="24"/>
+          <w:szCs w:val="24"/>
+        </w:rPr>
+        <w:t>Общ</w:t>
+      </w:r>
+      <w:r>
+        <w:rPr>
+          <w:rFonts w:ascii="Times New Roman" w:hAnsi="Times New Roman" w:cs="Times New Roman"/>
+          <w:sz w:val="24"/>
+          <w:szCs w:val="24"/>
+        </w:rPr>
+        <w:t>. площ»</w:t>
       </w:r>
       <w:r>
         <w:rPr>
@@ -2817,270 +2526,7 @@
           <w:sz w:val="24"/>
           <w:szCs w:val="24"/>
         </w:rPr>
-        <w:t xml:space="preserve">то переменные </w:t>
-      </w:r>
-      <w:r>
-        <w:rPr>
-          <w:rFonts w:ascii="Times New Roman" w:hAnsi="Times New Roman" w:cs="Times New Roman"/>
-          <w:sz w:val="24"/>
-          <w:szCs w:val="24"/>
-        </w:rPr>
-        <w:t xml:space="preserve">«Жил. </w:t>
-      </w:r>
-      <w:proofErr w:type="spellStart"/>
-      <w:r>
-        <w:rPr>
-          <w:rFonts w:ascii="Times New Roman" w:hAnsi="Times New Roman" w:cs="Times New Roman"/>
-          <w:sz w:val="24"/>
-          <w:szCs w:val="24"/>
-        </w:rPr>
-        <w:t>площ</w:t>
-      </w:r>
-      <w:proofErr w:type="spellEnd"/>
-      <w:r>
-        <w:rPr>
-          <w:rFonts w:ascii="Times New Roman" w:hAnsi="Times New Roman" w:cs="Times New Roman"/>
-          <w:sz w:val="24"/>
-          <w:szCs w:val="24"/>
-        </w:rPr>
-        <w:t>»</w:t>
-      </w:r>
-      <w:r>
-        <w:rPr>
-          <w:rFonts w:ascii="Times New Roman" w:hAnsi="Times New Roman" w:cs="Times New Roman"/>
-          <w:sz w:val="24"/>
-          <w:szCs w:val="24"/>
-        </w:rPr>
-        <w:t xml:space="preserve"> и </w:t>
-      </w:r>
-      <w:r>
-        <w:rPr>
-          <w:rFonts w:ascii="Times New Roman" w:hAnsi="Times New Roman" w:cs="Times New Roman"/>
-          <w:sz w:val="24"/>
-          <w:szCs w:val="24"/>
-        </w:rPr>
-        <w:t>«</w:t>
-      </w:r>
-      <w:proofErr w:type="spellStart"/>
-      <w:r>
-        <w:rPr>
-          <w:rFonts w:ascii="Times New Roman" w:hAnsi="Times New Roman" w:cs="Times New Roman"/>
-          <w:sz w:val="24"/>
-          <w:szCs w:val="24"/>
-        </w:rPr>
-        <w:t>Колич</w:t>
-      </w:r>
-      <w:proofErr w:type="spellEnd"/>
-      <w:r>
-        <w:rPr>
-          <w:rFonts w:ascii="Times New Roman" w:hAnsi="Times New Roman" w:cs="Times New Roman"/>
-          <w:sz w:val="24"/>
-          <w:szCs w:val="24"/>
-        </w:rPr>
-        <w:t>. комнат»</w:t>
-      </w:r>
-      <w:r>
-        <w:rPr>
-          <w:rFonts w:ascii="Times New Roman" w:hAnsi="Times New Roman" w:cs="Times New Roman"/>
-          <w:sz w:val="24"/>
-          <w:szCs w:val="24"/>
-        </w:rPr>
-        <w:t xml:space="preserve"> нужно будет исключить.</w:t>
-      </w:r>
-    </w:p>
-    <w:p>
-      <w:pPr>
-        <w:pStyle w:val="a3"/>
-        <w:jc w:val="both"/>
-        <w:rPr>
-          <w:rFonts w:ascii="Times New Roman" w:hAnsi="Times New Roman" w:cs="Times New Roman"/>
-          <w:sz w:val="24"/>
-          <w:szCs w:val="24"/>
-        </w:rPr>
-      </w:pPr>
-    </w:p>
-    <w:p>
-      <w:pPr>
-        <w:pStyle w:val="a3"/>
-        <w:jc w:val="both"/>
-        <w:rPr>
-          <w:rFonts w:ascii="Times New Roman" w:hAnsi="Times New Roman" w:cs="Times New Roman"/>
-          <w:sz w:val="24"/>
-          <w:szCs w:val="24"/>
-        </w:rPr>
-      </w:pPr>
-      <w:r>
-        <w:rPr>
-          <w:rFonts w:ascii="Times New Roman" w:hAnsi="Times New Roman" w:cs="Times New Roman"/>
-          <w:sz w:val="24"/>
-          <w:szCs w:val="24"/>
-        </w:rPr>
-        <w:t xml:space="preserve">Стоит заметить, что независимая переменная «Этаж» не имеет значимой корреляции на уровне </w:t>
-      </w:r>
-      <w:r>
-        <w:rPr>
-          <w:rFonts w:ascii="Times New Roman" w:hAnsi="Times New Roman" w:cs="Times New Roman"/>
-          <w:sz w:val="24"/>
-          <w:szCs w:val="24"/>
-        </w:rPr>
-        <w:t xml:space="preserve">0,01 </w:t>
-      </w:r>
-      <w:r>
-        <w:rPr>
-          <w:rFonts w:ascii="Times New Roman" w:hAnsi="Times New Roman" w:cs="Times New Roman"/>
-          <w:sz w:val="24"/>
-          <w:szCs w:val="24"/>
-        </w:rPr>
-        <w:t xml:space="preserve">и </w:t>
-      </w:r>
-      <w:r>
-        <w:rPr>
-          <w:rFonts w:ascii="Times New Roman" w:hAnsi="Times New Roman" w:cs="Times New Roman"/>
-          <w:sz w:val="24"/>
-          <w:szCs w:val="24"/>
-        </w:rPr>
-        <w:t xml:space="preserve">0,05 </w:t>
-      </w:r>
-      <w:r>
-        <w:rPr>
-          <w:rFonts w:ascii="Times New Roman" w:hAnsi="Times New Roman" w:cs="Times New Roman"/>
-          <w:sz w:val="24"/>
-          <w:szCs w:val="24"/>
-        </w:rPr>
-        <w:t>ни для одной из других переменных, в том числе и зависимой. Следовательно, эту переменную тоже можно исключить.</w:t>
-      </w:r>
-    </w:p>
-    <w:p>
-      <w:pPr>
-        <w:pStyle w:val="a3"/>
-        <w:jc w:val="both"/>
-        <w:rPr>
-          <w:rFonts w:ascii="Times New Roman" w:hAnsi="Times New Roman" w:cs="Times New Roman"/>
-          <w:sz w:val="24"/>
-          <w:szCs w:val="24"/>
-        </w:rPr>
-      </w:pPr>
-    </w:p>
-    <w:p>
-      <w:pPr>
-        <w:pStyle w:val="a3"/>
-        <w:jc w:val="both"/>
-        <w:rPr>
-          <w:rFonts w:ascii="Times New Roman" w:hAnsi="Times New Roman" w:cs="Times New Roman"/>
-          <w:sz w:val="24"/>
-          <w:szCs w:val="24"/>
-        </w:rPr>
-      </w:pPr>
-      <w:r>
-        <w:rPr>
-          <w:rFonts w:ascii="Times New Roman" w:hAnsi="Times New Roman" w:cs="Times New Roman"/>
-          <w:sz w:val="24"/>
-          <w:szCs w:val="24"/>
-        </w:rPr>
-        <w:t xml:space="preserve">В итоге, воспользовавшись методом исключения, приходим к выводу, что целесообразно построить </w:t>
-      </w:r>
-      <w:r>
-        <w:rPr>
-          <w:rFonts w:ascii="Times New Roman" w:hAnsi="Times New Roman" w:cs="Times New Roman"/>
-          <w:sz w:val="24"/>
-          <w:szCs w:val="24"/>
-        </w:rPr>
-        <w:t>много</w:t>
-      </w:r>
-      <w:r>
-        <w:rPr>
-          <w:rFonts w:ascii="Times New Roman" w:hAnsi="Times New Roman" w:cs="Times New Roman"/>
-          <w:sz w:val="24"/>
-          <w:szCs w:val="24"/>
-        </w:rPr>
-        <w:t>факторное регрессионное уравнение от переменных</w:t>
-      </w:r>
-      <w:r>
-        <w:rPr>
-          <w:rFonts w:ascii="Times New Roman" w:hAnsi="Times New Roman" w:cs="Times New Roman"/>
-          <w:sz w:val="24"/>
-          <w:szCs w:val="24"/>
-        </w:rPr>
-        <w:t>:</w:t>
-      </w:r>
-      <w:r>
-        <w:rPr>
-          <w:rFonts w:ascii="Times New Roman" w:hAnsi="Times New Roman" w:cs="Times New Roman"/>
-          <w:sz w:val="24"/>
-          <w:szCs w:val="24"/>
-        </w:rPr>
-        <w:t xml:space="preserve"> </w:t>
-      </w:r>
-    </w:p>
-    <w:p>
-      <w:pPr>
-        <w:pStyle w:val="a3"/>
-        <w:jc w:val="both"/>
-        <w:rPr>
-          <w:rFonts w:ascii="Times New Roman" w:hAnsi="Times New Roman" w:cs="Times New Roman"/>
-          <w:sz w:val="24"/>
-          <w:szCs w:val="24"/>
-        </w:rPr>
-      </w:pPr>
-      <w:r>
-        <w:rPr>
-          <w:rFonts w:ascii="Times New Roman" w:hAnsi="Times New Roman" w:cs="Times New Roman"/>
-          <w:sz w:val="24"/>
-          <w:szCs w:val="24"/>
-        </w:rPr>
-        <w:t xml:space="preserve">«Жил. </w:t>
-      </w:r>
-      <w:proofErr w:type="spellStart"/>
-      <w:r>
-        <w:rPr>
-          <w:rFonts w:ascii="Times New Roman" w:hAnsi="Times New Roman" w:cs="Times New Roman"/>
-          <w:sz w:val="24"/>
-          <w:szCs w:val="24"/>
-        </w:rPr>
-        <w:t>площ</w:t>
-      </w:r>
-      <w:proofErr w:type="spellEnd"/>
-      <w:r>
-        <w:rPr>
-          <w:rFonts w:ascii="Times New Roman" w:hAnsi="Times New Roman" w:cs="Times New Roman"/>
-          <w:sz w:val="24"/>
-          <w:szCs w:val="24"/>
-        </w:rPr>
-        <w:t>»</w:t>
-      </w:r>
-      <w:r>
-        <w:rPr>
-          <w:rFonts w:ascii="Times New Roman" w:hAnsi="Times New Roman" w:cs="Times New Roman"/>
-          <w:sz w:val="24"/>
-          <w:szCs w:val="24"/>
-        </w:rPr>
-        <w:t xml:space="preserve">, </w:t>
-      </w:r>
-      <w:r>
-        <w:rPr>
-          <w:rFonts w:ascii="Times New Roman" w:hAnsi="Times New Roman" w:cs="Times New Roman"/>
-          <w:sz w:val="24"/>
-          <w:szCs w:val="24"/>
-        </w:rPr>
-        <w:t>«</w:t>
-      </w:r>
-      <w:proofErr w:type="spellStart"/>
-      <w:r>
-        <w:rPr>
-          <w:rFonts w:ascii="Times New Roman" w:hAnsi="Times New Roman" w:cs="Times New Roman"/>
-          <w:sz w:val="24"/>
-          <w:szCs w:val="24"/>
-        </w:rPr>
-        <w:t>Площ</w:t>
-      </w:r>
-      <w:proofErr w:type="spellEnd"/>
-      <w:r>
-        <w:rPr>
-          <w:rFonts w:ascii="Times New Roman" w:hAnsi="Times New Roman" w:cs="Times New Roman"/>
-          <w:sz w:val="24"/>
-          <w:szCs w:val="24"/>
-        </w:rPr>
-        <w:t>. кухни», «Район» и «Тип дома».</w:t>
+        <w:t>«Площ. кухни», «Район» и «Тип дома».</w:t>
       </w:r>
     </w:p>
     <w:p>
@@ -3231,25 +2677,7 @@
           <w:sz w:val="24"/>
           <w:szCs w:val="24"/>
         </w:rPr>
-        <w:t>«Статистики…» добавляем галочку перед «Дурбин-Уотсон», а в поле панель «Сохранить…» - перед «</w:t>
-      </w:r>
-      <w:proofErr w:type="spellStart"/>
-      <w:r>
-        <w:rPr>
-          <w:rFonts w:ascii="Times New Roman" w:hAnsi="Times New Roman" w:cs="Times New Roman"/>
-          <w:sz w:val="24"/>
-          <w:szCs w:val="24"/>
-        </w:rPr>
-        <w:t>Нестандартизованные</w:t>
-      </w:r>
-      <w:proofErr w:type="spellEnd"/>
-      <w:r>
-        <w:rPr>
-          <w:rFonts w:ascii="Times New Roman" w:hAnsi="Times New Roman" w:cs="Times New Roman"/>
-          <w:sz w:val="24"/>
-          <w:szCs w:val="24"/>
-        </w:rPr>
-        <w:t>» в разделах «Предсказательные значения» и «Остатки».</w:t>
+        <w:t>«Статистики…» добавляем галочку перед «Дурбин-Уотсон», а в поле панель «Сохранить…» - перед «Нестандартизованные» в разделах «Предсказательные значения» и «Остатки».</w:t>
       </w:r>
     </w:p>
     <w:p>
@@ -3555,43 +2983,7 @@
           <w:szCs w:val="24"/>
         </w:rPr>
         <w:lastRenderedPageBreak/>
-        <w:t xml:space="preserve">Из таблицы «Введенные и удаленные переменные» видно, что были исключены переменные «Этаж», «Жил. </w:t>
-      </w:r>
-      <w:proofErr w:type="spellStart"/>
-      <w:r>
-        <w:rPr>
-          <w:rFonts w:ascii="Times New Roman" w:hAnsi="Times New Roman" w:cs="Times New Roman"/>
-          <w:sz w:val="24"/>
-          <w:szCs w:val="24"/>
-        </w:rPr>
-        <w:t>Площ</w:t>
-      </w:r>
-      <w:proofErr w:type="spellEnd"/>
-      <w:r>
-        <w:rPr>
-          <w:rFonts w:ascii="Times New Roman" w:hAnsi="Times New Roman" w:cs="Times New Roman"/>
-          <w:sz w:val="24"/>
-          <w:szCs w:val="24"/>
-        </w:rPr>
-        <w:t>.» и «</w:t>
-      </w:r>
-      <w:proofErr w:type="spellStart"/>
-      <w:r>
-        <w:rPr>
-          <w:rFonts w:ascii="Times New Roman" w:hAnsi="Times New Roman" w:cs="Times New Roman"/>
-          <w:sz w:val="24"/>
-          <w:szCs w:val="24"/>
-        </w:rPr>
-        <w:t>Колич</w:t>
-      </w:r>
-      <w:proofErr w:type="spellEnd"/>
-      <w:r>
-        <w:rPr>
-          <w:rFonts w:ascii="Times New Roman" w:hAnsi="Times New Roman" w:cs="Times New Roman"/>
-          <w:sz w:val="24"/>
-          <w:szCs w:val="24"/>
-        </w:rPr>
-        <w:t xml:space="preserve">. комнат». </w:t>
+        <w:t xml:space="preserve">Из таблицы «Введенные и удаленные переменные» видно, что были исключены переменные «Этаж», «Жил. Площ.» и «Колич. комнат». </w:t>
       </w:r>
       <w:r>
         <w:rPr>
@@ -3715,15 +3107,7 @@
           <w:sz w:val="24"/>
           <w:szCs w:val="24"/>
         </w:rPr>
-        <w:t>С</w:t>
-      </w:r>
-      <w:r>
-        <w:rPr>
-          <w:rFonts w:ascii="Times New Roman" w:hAnsi="Times New Roman" w:cs="Times New Roman"/>
-          <w:sz w:val="24"/>
-          <w:szCs w:val="24"/>
-        </w:rPr>
-        <w:t xml:space="preserve"> помощью коэффициентов детерминации </w:t>
+        <w:t xml:space="preserve">С помощью коэффициентов детерминации </w:t>
       </w:r>
       <m:oMath>
         <m:sSup>
@@ -3815,15 +3199,7 @@
           <w:sz w:val="24"/>
           <w:szCs w:val="24"/>
         </w:rPr>
-        <w:t>«Свода для модели»</w:t>
-      </w:r>
-      <w:r>
-        <w:rPr>
-          <w:rFonts w:ascii="Times New Roman" w:eastAsiaTheme="minorEastAsia" w:hAnsi="Times New Roman" w:cs="Times New Roman"/>
-          <w:sz w:val="24"/>
-          <w:szCs w:val="24"/>
-        </w:rPr>
-        <w:t xml:space="preserve"> </w:t>
+        <w:t xml:space="preserve">«Свода для модели» </w:t>
       </w:r>
       <w:r>
         <w:rPr>
@@ -4015,15 +3391,7 @@
             <w:sz w:val="24"/>
             <w:szCs w:val="24"/>
           </w:rPr>
-          <m:t>0,</m:t>
-        </m:r>
-        <m:r>
-          <w:rPr>
-            <w:rFonts w:ascii="Cambria Math" w:eastAsiaTheme="minorEastAsia" w:hAnsi="Cambria Math" w:cs="Times New Roman"/>
-            <w:sz w:val="24"/>
-            <w:szCs w:val="24"/>
-          </w:rPr>
-          <m:t>891</m:t>
+          <m:t>0,891</m:t>
         </m:r>
       </m:oMath>
       <w:r>
@@ -4254,15 +3622,7 @@
             <w:sz w:val="24"/>
             <w:szCs w:val="24"/>
           </w:rPr>
-          <m:t>=</m:t>
-        </m:r>
-        <m:r>
-          <w:rPr>
-            <w:rFonts w:ascii="Cambria Math" w:hAnsi="Cambria Math" w:cs="Times New Roman"/>
-            <w:sz w:val="24"/>
-            <w:szCs w:val="24"/>
-          </w:rPr>
-          <m:t>43,449</m:t>
+          <m:t>=43,449</m:t>
         </m:r>
       </m:oMath>
       <w:r>
@@ -4288,23 +3648,7 @@
             <w:sz w:val="24"/>
             <w:szCs w:val="24"/>
           </w:rPr>
-          <m:t>0</m:t>
-        </m:r>
-        <m:r>
-          <w:rPr>
-            <w:rFonts w:ascii="Cambria Math" w:hAnsi="Cambria Math" w:cs="Times New Roman"/>
-            <w:sz w:val="24"/>
-            <w:szCs w:val="24"/>
-          </w:rPr>
-          <m:t>,</m:t>
-        </m:r>
-        <m:r>
-          <w:rPr>
-            <w:rFonts w:ascii="Cambria Math" w:hAnsi="Cambria Math" w:cs="Times New Roman"/>
-            <w:sz w:val="24"/>
-            <w:szCs w:val="24"/>
-          </w:rPr>
-          <m:t>000&lt;0,001</m:t>
+          <m:t>0,000&lt;0,001</m:t>
         </m:r>
       </m:oMath>
       <w:r>
@@ -4832,15 +4176,7 @@
           <w:sz w:val="24"/>
           <w:szCs w:val="24"/>
         </w:rPr>
-        <w:t xml:space="preserve"> при увеличении площади кухни на 1 </w:t>
-      </w:r>
-      <w:r>
-        <w:rPr>
-          <w:rFonts w:ascii="Times New Roman" w:hAnsi="Times New Roman" w:cs="Times New Roman"/>
-          <w:sz w:val="24"/>
-          <w:szCs w:val="24"/>
-        </w:rPr>
-        <w:t xml:space="preserve">квадратный метр, цена увеличится на </w:t>
+        <w:t xml:space="preserve"> при увеличении площади кухни на 1 квадратный метр, цена увеличится на </w:t>
       </w:r>
       <w:r>
         <w:rPr>
@@ -4849,39 +4185,7 @@
           <w:szCs w:val="24"/>
         </w:rPr>
         <w:lastRenderedPageBreak/>
-        <w:t>34</w:t>
-      </w:r>
-      <w:r>
-        <w:rPr>
-          <w:rFonts w:ascii="Times New Roman" w:hAnsi="Times New Roman" w:cs="Times New Roman"/>
-          <w:sz w:val="24"/>
-          <w:szCs w:val="24"/>
-        </w:rPr>
-        <w:t>,0</w:t>
-      </w:r>
-      <w:r>
-        <w:rPr>
-          <w:rFonts w:ascii="Times New Roman" w:hAnsi="Times New Roman" w:cs="Times New Roman"/>
-          <w:sz w:val="24"/>
-          <w:szCs w:val="24"/>
-        </w:rPr>
-        <w:t>01</w:t>
-      </w:r>
-      <w:r>
-        <w:rPr>
-          <w:rFonts w:ascii="Times New Roman" w:hAnsi="Times New Roman" w:cs="Times New Roman"/>
-          <w:sz w:val="24"/>
-          <w:szCs w:val="24"/>
-        </w:rPr>
-        <w:t xml:space="preserve"> у.е</w:t>
-      </w:r>
-      <w:r>
-        <w:rPr>
-          <w:rFonts w:ascii="Times New Roman" w:hAnsi="Times New Roman" w:cs="Times New Roman"/>
-          <w:sz w:val="24"/>
-          <w:szCs w:val="24"/>
-        </w:rPr>
-        <w:t>.</w:t>
+        <w:t>34,001 у.е.</w:t>
       </w:r>
       <w:r>
         <w:rPr>
@@ -4969,31 +4273,7 @@
           <w:sz w:val="24"/>
           <w:szCs w:val="24"/>
         </w:rPr>
-        <w:t xml:space="preserve"> при выполнении лабораторной работы были приобретены</w:t>
-      </w:r>
-      <w:r>
-        <w:rPr>
-          <w:rFonts w:ascii="Times New Roman" w:hAnsi="Times New Roman" w:cs="Times New Roman"/>
-          <w:sz w:val="24"/>
-          <w:szCs w:val="24"/>
-        </w:rPr>
-        <w:t xml:space="preserve"> </w:t>
-      </w:r>
-      <w:r>
-        <w:rPr>
-          <w:rFonts w:ascii="Times New Roman" w:hAnsi="Times New Roman" w:cs="Times New Roman"/>
-          <w:sz w:val="24"/>
-          <w:szCs w:val="24"/>
-        </w:rPr>
-        <w:t>практические навыки применения множественного регрессионного анализа для решения конкретных задач с использованием статистического пакета SPSS</w:t>
-      </w:r>
-      <w:r>
-        <w:rPr>
-          <w:rFonts w:ascii="Times New Roman" w:hAnsi="Times New Roman" w:cs="Times New Roman"/>
-          <w:sz w:val="24"/>
-          <w:szCs w:val="24"/>
-        </w:rPr>
-        <w:t>.</w:t>
+        <w:t xml:space="preserve"> при выполнении лабораторной работы были приобретены практические навыки применения множественного регрессионного анализа для решения конкретных задач с использованием статистического пакета SPSS.</w:t>
       </w:r>
     </w:p>
     <w:sectPr>

</xml_diff>

<commit_message>
Some fixes in Lab01 and Lab03
</commit_message>
<xml_diff>
--- a/Lab01/Домашнее задание №1.docx
+++ b/Lab01/Домашнее задание №1.docx
@@ -2335,7 +2335,23 @@
           <w:szCs w:val="24"/>
         </w:rPr>
         <w:lastRenderedPageBreak/>
-        <w:t xml:space="preserve">свидетельствует о наличии мультиколлинеарности. </w:t>
+        <w:t>свидетельствует о наличии мультиколлинеарности</w:t>
+      </w:r>
+      <w:r>
+        <w:rPr>
+          <w:rFonts w:ascii="Times New Roman" w:hAnsi="Times New Roman" w:cs="Times New Roman"/>
+          <w:sz w:val="24"/>
+          <w:szCs w:val="24"/>
+        </w:rPr>
+        <w:t xml:space="preserve"> (это очевидно, поскольку общая площадь напрямую зависит от жилой площади и количества комнат и их площадь, как правило больше, чем площадь кухни, а значит и их корреляция выше)</w:t>
+      </w:r>
+      <w:r>
+        <w:rPr>
+          <w:rFonts w:ascii="Times New Roman" w:hAnsi="Times New Roman" w:cs="Times New Roman"/>
+          <w:sz w:val="24"/>
+          <w:szCs w:val="24"/>
+        </w:rPr>
+        <w:t xml:space="preserve">. </w:t>
       </w:r>
       <w:r>
         <w:rPr>
@@ -3335,7 +3351,55 @@
           <w:sz w:val="24"/>
           <w:szCs w:val="24"/>
         </w:rPr>
-        <w:t xml:space="preserve"> зависимой переменной учтено в модели и обусловлено влиянием включенных факторов.</w:t>
+        <w:t xml:space="preserve"> зависим</w:t>
+      </w:r>
+      <w:r>
+        <w:rPr>
+          <w:rFonts w:ascii="Times New Roman" w:eastAsiaTheme="minorEastAsia" w:hAnsi="Times New Roman" w:cs="Times New Roman"/>
+          <w:sz w:val="24"/>
+          <w:szCs w:val="24"/>
+        </w:rPr>
+        <w:t>ых</w:t>
+      </w:r>
+      <w:r>
+        <w:rPr>
+          <w:rFonts w:ascii="Times New Roman" w:eastAsiaTheme="minorEastAsia" w:hAnsi="Times New Roman" w:cs="Times New Roman"/>
+          <w:sz w:val="24"/>
+          <w:szCs w:val="24"/>
+        </w:rPr>
+        <w:t xml:space="preserve"> переменн</w:t>
+      </w:r>
+      <w:r>
+        <w:rPr>
+          <w:rFonts w:ascii="Times New Roman" w:eastAsiaTheme="minorEastAsia" w:hAnsi="Times New Roman" w:cs="Times New Roman"/>
+          <w:sz w:val="24"/>
+          <w:szCs w:val="24"/>
+        </w:rPr>
+        <w:t>ых</w:t>
+      </w:r>
+      <w:r>
+        <w:rPr>
+          <w:rFonts w:ascii="Times New Roman" w:eastAsiaTheme="minorEastAsia" w:hAnsi="Times New Roman" w:cs="Times New Roman"/>
+          <w:sz w:val="24"/>
+          <w:szCs w:val="24"/>
+        </w:rPr>
+        <w:t xml:space="preserve"> учтено в модели и обусловлено влиянием включенных факторов</w:t>
+      </w:r>
+      <w:r>
+        <w:rPr>
+          <w:rFonts w:ascii="Times New Roman" w:eastAsiaTheme="minorEastAsia" w:hAnsi="Times New Roman" w:cs="Times New Roman"/>
+          <w:sz w:val="24"/>
+          <w:szCs w:val="24"/>
+        </w:rPr>
+        <w:t>, что достаточно хорошо.</w:t>
+      </w:r>
+      <w:r>
+        <w:rPr>
+          <w:rFonts w:ascii="Times New Roman" w:eastAsiaTheme="minorEastAsia" w:hAnsi="Times New Roman" w:cs="Times New Roman"/>
+          <w:sz w:val="24"/>
+          <w:szCs w:val="24"/>
+        </w:rPr>
+        <w:t xml:space="preserve"> </w:t>
       </w:r>
     </w:p>
     <w:p>
@@ -3401,6 +3465,36 @@
           <w:szCs w:val="24"/>
         </w:rPr>
         <w:t xml:space="preserve"> показывает, что зависимая переменная «Цена» достаточно тесно связана со включенными в модель факторами. </w:t>
+      </w:r>
+    </w:p>
+    <w:p>
+      <w:pPr>
+        <w:pStyle w:val="a3"/>
+        <w:jc w:val="both"/>
+        <w:rPr>
+          <w:rFonts w:ascii="Times New Roman" w:eastAsiaTheme="minorEastAsia" w:hAnsi="Times New Roman" w:cs="Times New Roman"/>
+          <w:sz w:val="24"/>
+          <w:szCs w:val="24"/>
+        </w:rPr>
+      </w:pPr>
+    </w:p>
+    <w:p>
+      <w:pPr>
+        <w:pStyle w:val="a3"/>
+        <w:jc w:val="both"/>
+        <w:rPr>
+          <w:rFonts w:ascii="Times New Roman" w:eastAsiaTheme="minorEastAsia" w:hAnsi="Times New Roman" w:cs="Times New Roman"/>
+          <w:sz w:val="24"/>
+          <w:szCs w:val="24"/>
+        </w:rPr>
+      </w:pPr>
+      <w:r>
+        <w:rPr>
+          <w:rFonts w:ascii="Times New Roman" w:eastAsiaTheme="minorEastAsia" w:hAnsi="Times New Roman" w:cs="Times New Roman"/>
+          <w:sz w:val="24"/>
+          <w:szCs w:val="24"/>
+        </w:rPr>
+        <w:t>Несмотря на то, что коэффициент детерминации в первой модели (до исключения коррелирующих и незначимых переменных) незначительно больше, чем в четвертой, принимаем за верную мы последнюю, поскольку эта разница незначительна, а мультиколлинеарность нежелательна и от нее нужно избавляться.</w:t>
       </w:r>
     </w:p>
     <w:p>
@@ -3603,7 +3697,6 @@
           <w:sz w:val="24"/>
           <w:szCs w:val="24"/>
         </w:rPr>
-        <w:lastRenderedPageBreak/>
         <w:t xml:space="preserve">Значение критерия Фишера </w:t>
       </w:r>
       <m:oMath>
@@ -3960,6 +4053,7 @@
               <w:sz w:val="24"/>
               <w:szCs w:val="24"/>
             </w:rPr>
+            <w:lastRenderedPageBreak/>
             <m:t>y=11,044</m:t>
           </m:r>
           <m:sSub>
@@ -4176,16 +4270,7 @@
           <w:sz w:val="24"/>
           <w:szCs w:val="24"/>
         </w:rPr>
-        <w:t xml:space="preserve"> при увеличении площади кухни на 1 квадратный метр, цена увеличится на </w:t>
-      </w:r>
-      <w:r>
-        <w:rPr>
-          <w:rFonts w:ascii="Times New Roman" w:hAnsi="Times New Roman" w:cs="Times New Roman"/>
-          <w:sz w:val="24"/>
-          <w:szCs w:val="24"/>
-        </w:rPr>
-        <w:lastRenderedPageBreak/>
-        <w:t>34,001 у.е.</w:t>
+        <w:t xml:space="preserve"> при увеличении площади кухни на 1 квадратный метр, цена увеличится на 34,001 у.е.</w:t>
       </w:r>
       <w:r>
         <w:rPr>

</xml_diff>